<commit_message>
ventana uno y dos
</commit_message>
<xml_diff>
--- a/doc/Informe.docx
+++ b/doc/Informe.docx
@@ -2,31 +2,170 @@
 <file path=word/document.xml><?xml version="1.0" encoding="utf-8"?>
 <w:document xmlns:wpc="http://schemas.microsoft.com/office/word/2010/wordprocessingCanvas" xmlns:cx="http://schemas.microsoft.com/office/drawing/2014/chartex" xmlns:mc="http://schemas.openxmlformats.org/markup-compatibility/2006" xmlns:o="urn:schemas-microsoft-com:office:office" xmlns:r="http://schemas.openxmlformats.org/officeDocument/2006/relationships" xmlns:m="http://schemas.openxmlformats.org/officeDocument/2006/math" xmlns:v="urn:schemas-microsoft-com:vml" xmlns:wp14="http://schemas.microsoft.com/office/word/2010/wordprocessingDrawing" xmlns:wp="http://schemas.openxmlformats.org/drawingml/2006/wordprocessingDrawing" xmlns:w10="urn:schemas-microsoft-com:office:word" xmlns:w="http://schemas.openxmlformats.org/wordprocessingml/2006/main" xmlns:w14="http://schemas.microsoft.com/office/word/2010/wordml" xmlns:w15="http://schemas.microsoft.com/office/word/2012/wordml" xmlns:w16se="http://schemas.microsoft.com/office/word/2015/wordml/symex" xmlns:wpg="http://schemas.microsoft.com/office/word/2010/wordprocessingGroup" xmlns:wpi="http://schemas.microsoft.com/office/word/2010/wordprocessingInk" xmlns:wne="http://schemas.microsoft.com/office/word/2006/wordml" xmlns:wps="http://schemas.microsoft.com/office/word/2010/wordprocessingShape" mc:Ignorable="w14 w15 w16se wp14">
   <w:body>
-    <w:p/>
-    <w:p/>
-    <w:p/>
-    <w:p/>
-    <w:p/>
-    <w:p/>
-    <w:p/>
-    <w:p/>
-    <w:p/>
-    <w:p/>
-    <w:p/>
-    <w:p/>
-    <w:p/>
-    <w:p/>
-    <w:p/>
-    <w:p/>
-    <w:p/>
-    <w:p/>
-    <w:p/>
-    <w:p/>
-    <w:p/>
     <w:p>
-      <w:bookmarkStart w:id="0" w:name="_GoBack"/>
-      <w:bookmarkEnd w:id="0"/>
+      <w:proofErr w:type="spellStart"/>
+      <w:r>
+        <w:t>Lbrerias</w:t>
+      </w:r>
+      <w:proofErr w:type="spellEnd"/>
     </w:p>
+    <w:p>
+      <w:proofErr w:type="spellStart"/>
+      <w:proofErr w:type="gramStart"/>
+      <w:r>
+        <w:t>libs.versions</w:t>
+      </w:r>
+      <w:proofErr w:type="gramEnd"/>
+      <w:r>
+        <w:t>.toml</w:t>
+      </w:r>
+      <w:proofErr w:type="spellEnd"/>
+    </w:p>
+    <w:tbl>
+      <w:tblPr>
+        <w:tblStyle w:val="Tablaconcuadrcula"/>
+        <w:tblW w:w="0" w:type="auto"/>
+        <w:tblLook w:val="04A0" w:firstRow="1" w:lastRow="0" w:firstColumn="1" w:lastColumn="0" w:noHBand="0" w:noVBand="1"/>
+      </w:tblPr>
+      <w:tblGrid>
+        <w:gridCol w:w="8494"/>
+      </w:tblGrid>
+      <w:tr>
+        <w:tc>
+          <w:tcPr>
+            <w:tcW w:w="8494" w:type="dxa"/>
+          </w:tcPr>
+          <w:p>
+            <w:proofErr w:type="spellStart"/>
+            <w:r>
+              <w:t>androidx-lifecycle-compose</w:t>
+            </w:r>
+            <w:proofErr w:type="spellEnd"/>
+            <w:r>
+              <w:t xml:space="preserve"> = {</w:t>
+            </w:r>
+            <w:proofErr w:type="spellStart"/>
+            <w:r>
+              <w:t>group</w:t>
+            </w:r>
+            <w:proofErr w:type="spellEnd"/>
+            <w:r>
+              <w:t xml:space="preserve"> = "</w:t>
+            </w:r>
+            <w:proofErr w:type="spellStart"/>
+            <w:r>
+              <w:t>androidx.lifecycle</w:t>
+            </w:r>
+            <w:proofErr w:type="spellEnd"/>
+            <w:r>
+              <w:t xml:space="preserve">", </w:t>
+            </w:r>
+            <w:proofErr w:type="spellStart"/>
+            <w:r>
+              <w:t>name</w:t>
+            </w:r>
+            <w:proofErr w:type="spellEnd"/>
+            <w:r>
+              <w:t xml:space="preserve"> = "</w:t>
+            </w:r>
+            <w:proofErr w:type="spellStart"/>
+            <w:r>
+              <w:t>lifecycle-viewmodel-compose</w:t>
+            </w:r>
+            <w:proofErr w:type="spellEnd"/>
+            <w:r>
+              <w:t xml:space="preserve">", </w:t>
+            </w:r>
+            <w:proofErr w:type="spellStart"/>
+            <w:r>
+              <w:t>version.ref</w:t>
+            </w:r>
+            <w:proofErr w:type="spellEnd"/>
+            <w:r>
+              <w:t xml:space="preserve"> = "</w:t>
+            </w:r>
+            <w:proofErr w:type="spellStart"/>
+            <w:r>
+              <w:t>lifecycleRuntimeKtx</w:t>
+            </w:r>
+            <w:proofErr w:type="spellEnd"/>
+            <w:r>
+              <w:t>"}</w:t>
+            </w:r>
+            <w:bookmarkStart w:id="0" w:name="_GoBack"/>
+            <w:bookmarkEnd w:id="0"/>
+          </w:p>
+        </w:tc>
+      </w:tr>
+    </w:tbl>
+    <w:p/>
+    <w:p>
+      <w:proofErr w:type="spellStart"/>
+      <w:r>
+        <w:t>build.gradle.kts</w:t>
+      </w:r>
+      <w:proofErr w:type="spellEnd"/>
+    </w:p>
+    <w:tbl>
+      <w:tblPr>
+        <w:tblStyle w:val="Tablaconcuadrcula"/>
+        <w:tblW w:w="0" w:type="auto"/>
+        <w:tblLook w:val="04A0" w:firstRow="1" w:lastRow="0" w:firstColumn="1" w:lastColumn="0" w:noHBand="0" w:noVBand="1"/>
+      </w:tblPr>
+      <w:tblGrid>
+        <w:gridCol w:w="8494"/>
+      </w:tblGrid>
+      <w:tr>
+        <w:tc>
+          <w:tcPr>
+            <w:tcW w:w="8494" w:type="dxa"/>
+          </w:tcPr>
+          <w:p>
+            <w:r>
+              <w:t xml:space="preserve"> </w:t>
+            </w:r>
+            <w:proofErr w:type="spellStart"/>
+            <w:r>
+              <w:t>implementation</w:t>
+            </w:r>
+            <w:proofErr w:type="spellEnd"/>
+            <w:r>
+              <w:t>(</w:t>
+            </w:r>
+            <w:proofErr w:type="spellStart"/>
+            <w:r>
+              <w:t>libs.androidx.lifecycle.compose</w:t>
+            </w:r>
+            <w:proofErr w:type="spellEnd"/>
+            <w:r>
+              <w:t>)</w:t>
+            </w:r>
+          </w:p>
+        </w:tc>
+      </w:tr>
+    </w:tbl>
+    <w:p/>
+    <w:p/>
+    <w:p/>
+    <w:p/>
+    <w:p/>
+    <w:p/>
+    <w:p/>
+    <w:p/>
+    <w:p/>
+    <w:p/>
+    <w:p/>
+    <w:p/>
+    <w:p/>
+    <w:p/>
+    <w:p/>
+    <w:p/>
+    <w:p/>
+    <w:p/>
+    <w:p/>
+    <w:p/>
+    <w:p/>
+    <w:p/>
     <w:p/>
     <w:p/>
     <w:p/>
@@ -714,6 +853,25 @@
     <w:uiPriority w:val="99"/>
     <w:rsid w:val="007E149B"/>
   </w:style>
+  <w:style w:type="table" w:styleId="Tablaconcuadrcula">
+    <w:name w:val="Table Grid"/>
+    <w:basedOn w:val="Tablanormal"/>
+    <w:uiPriority w:val="39"/>
+    <w:rsid w:val="004909F5"/>
+    <w:pPr>
+      <w:spacing w:after="0" w:line="240" w:lineRule="auto"/>
+    </w:pPr>
+    <w:tblPr>
+      <w:tblBorders>
+        <w:top w:val="single" w:sz="4" w:space="0" w:color="auto"/>
+        <w:left w:val="single" w:sz="4" w:space="0" w:color="auto"/>
+        <w:bottom w:val="single" w:sz="4" w:space="0" w:color="auto"/>
+        <w:right w:val="single" w:sz="4" w:space="0" w:color="auto"/>
+        <w:insideH w:val="single" w:sz="4" w:space="0" w:color="auto"/>
+        <w:insideV w:val="single" w:sz="4" w:space="0" w:color="auto"/>
+      </w:tblBorders>
+    </w:tblPr>
+  </w:style>
 </w:styles>
 </file>
 

</xml_diff>